<commit_message>
add esa mach lab
</commit_message>
<xml_diff>
--- a/.5 sem 21 fall/._элементы систем автоматики/курсовая/Kursach_Esa.docx
+++ b/.5 sem 21 fall/._элементы систем автоматики/курсовая/Kursach_Esa.docx
@@ -132,15 +132,7 @@
         <w:rPr>
           <w:color w:val="000000"/>
         </w:rPr>
-        <w:t>элементам систем а</w:t>
-      </w:r>
-      <w:bookmarkStart w:id="0" w:name="_GoBack"/>
-      <w:bookmarkEnd w:id="0"/>
-      <w:r>
-        <w:rPr>
-          <w:color w:val="000000"/>
-        </w:rPr>
-        <w:t>втоматики</w:t>
+        <w:t>элементам систем автоматики</w:t>
       </w:r>
     </w:p>
     <w:p>
@@ -154,6 +146,12 @@
         <w:rPr>
           <w:color w:val="000000"/>
         </w:rPr>
+        <w:t>«</w:t>
+      </w:r>
+      <w:r>
+        <w:rPr>
+          <w:color w:val="000000"/>
+        </w:rPr>
         <w:t xml:space="preserve">Разработка печатной платы </w:t>
       </w:r>
       <w:r>
@@ -161,6 +159,12 @@
           <w:color w:val="000000"/>
         </w:rPr>
         <w:t>учебного стенда</w:t>
+      </w:r>
+      <w:r>
+        <w:rPr>
+          <w:color w:val="000000"/>
+        </w:rPr>
+        <w:t>»</w:t>
       </w:r>
     </w:p>
     <w:p>
@@ -722,9 +726,18 @@
         <w:pStyle w:val="1"/>
         <w:shd w:val="clear" w:color="auto" w:fill="auto"/>
         <w:spacing w:line="360" w:lineRule="auto"/>
-        <w:ind w:firstLine="0"/>
-        <w:jc w:val="center"/>
-      </w:pPr>
+        <w:ind w:firstLine="709"/>
+        <w:jc w:val="both"/>
+      </w:pPr>
+      <w:r>
+        <w:t xml:space="preserve">Студенту группы </w:t>
+      </w:r>
+      <w:r>
+        <w:t>АС</w:t>
+      </w:r>
+      <w:r>
+        <w:t xml:space="preserve">МР-19-1 </w:t>
+      </w:r>
     </w:p>
     <w:p>
       <w:pPr>
@@ -735,13 +748,25 @@
         <w:jc w:val="both"/>
       </w:pPr>
       <w:r>
-        <w:t xml:space="preserve">Студенту группы </w:t>
-      </w:r>
-      <w:r>
-        <w:t>АС</w:t>
-      </w:r>
-      <w:r>
-        <w:t xml:space="preserve">МР-19-1 </w:t>
+        <w:t xml:space="preserve">Направление </w:t>
+      </w:r>
+      <w:r>
+        <w:t>09</w:t>
+      </w:r>
+      <w:r>
+        <w:t>.03.0</w:t>
+      </w:r>
+      <w:r>
+        <w:t>1</w:t>
+      </w:r>
+      <w:r>
+        <w:t xml:space="preserve"> «</w:t>
+      </w:r>
+      <w:r>
+        <w:t>Информатика и вычислительная техника</w:t>
+      </w:r>
+      <w:r>
+        <w:t xml:space="preserve">» </w:t>
       </w:r>
     </w:p>
     <w:p>
@@ -753,22 +778,10 @@
         <w:jc w:val="both"/>
       </w:pPr>
       <w:r>
-        <w:t xml:space="preserve">Направление </w:t>
-      </w:r>
-      <w:r>
-        <w:t>09</w:t>
-      </w:r>
-      <w:r>
-        <w:t>.03.0</w:t>
-      </w:r>
-      <w:r>
-        <w:t>1</w:t>
-      </w:r>
-      <w:r>
-        <w:t xml:space="preserve"> «</w:t>
-      </w:r>
-      <w:r>
-        <w:t>Информатика и вычислительная техника</w:t>
+        <w:t>Профиль «</w:t>
+      </w:r>
+      <w:r>
+        <w:t>Автоматизированные системы в мехатронике и робототехнике</w:t>
       </w:r>
       <w:r>
         <w:t xml:space="preserve">» </w:t>
@@ -783,13 +796,13 @@
         <w:jc w:val="both"/>
       </w:pPr>
       <w:r>
-        <w:t>Профиль «</w:t>
-      </w:r>
-      <w:r>
-        <w:t>Автоматизированные системы в мехатронике и робототехнике</w:t>
-      </w:r>
-      <w:r>
-        <w:t xml:space="preserve">» </w:t>
+        <w:t xml:space="preserve">ФИО </w:t>
+      </w:r>
+      <w:r>
+        <w:t>Кондратьев Сергей Евгеньевич</w:t>
+      </w:r>
+      <w:r>
+        <w:t xml:space="preserve"> </w:t>
       </w:r>
     </w:p>
     <w:p>
@@ -801,13 +814,13 @@
         <w:jc w:val="both"/>
       </w:pPr>
       <w:r>
-        <w:t xml:space="preserve">ФИО </w:t>
-      </w:r>
-      <w:r>
-        <w:t>Кондратьев Сергей Евгеньевич</w:t>
-      </w:r>
-      <w:r>
-        <w:t xml:space="preserve"> </w:t>
+        <w:t xml:space="preserve">Тема курсовой работы: </w:t>
+      </w:r>
+      <w:r>
+        <w:t>Разработка печатной платы учебного стенда</w:t>
+      </w:r>
+      <w:r>
+        <w:t xml:space="preserve">. </w:t>
       </w:r>
     </w:p>
     <w:p>
@@ -819,13 +832,13 @@
         <w:jc w:val="both"/>
       </w:pPr>
       <w:r>
-        <w:t xml:space="preserve">Тема курсовой работы: </w:t>
-      </w:r>
-      <w:r>
-        <w:t>Разработка печатной платы учебного стенда</w:t>
-      </w:r>
-      <w:r>
-        <w:t xml:space="preserve">. </w:t>
+        <w:t>Цель курсовой работы</w:t>
+      </w:r>
+      <w:r>
+        <w:t xml:space="preserve">: </w:t>
+      </w:r>
+      <w:r>
+        <w:t>Разработка демонстрационного стенда, поясняющего работу интегральной схемы (ИС) средней степени интеграции.</w:t>
       </w:r>
     </w:p>
     <w:p>
@@ -837,13 +850,164 @@
         <w:jc w:val="both"/>
       </w:pPr>
       <w:r>
-        <w:t>Цель курсовой работы</w:t>
+        <w:t>Руководитель работы: Музыл</w:t>
+      </w:r>
+      <w:r>
+        <w:t>е</w:t>
+      </w:r>
+      <w:r>
+        <w:t>ва Инна Василь</w:t>
+      </w:r>
+      <w:r>
+        <w:t>евна</w:t>
+      </w:r>
+    </w:p>
+    <w:p>
+      <w:pPr>
+        <w:pStyle w:val="1"/>
+        <w:shd w:val="clear" w:color="auto" w:fill="auto"/>
+        <w:spacing w:line="360" w:lineRule="auto"/>
+        <w:ind w:firstLine="0"/>
+        <w:jc w:val="both"/>
+      </w:pPr>
+      <w:r>
+        <w:t xml:space="preserve">1. Для </w:t>
+      </w:r>
+      <w:r>
+        <w:t>устройства дешифратора на 2 входа</w:t>
       </w:r>
       <w:r>
         <w:t xml:space="preserve">: </w:t>
       </w:r>
-      <w:r>
-        <w:t>Разработка демонстрационного стенда, поясняющего работу интегральной схемы (ИС) средней степени интеграции.</w:t>
+    </w:p>
+    <w:p>
+      <w:pPr>
+        <w:pStyle w:val="1"/>
+        <w:shd w:val="clear" w:color="auto" w:fill="auto"/>
+        <w:spacing w:line="360" w:lineRule="auto"/>
+        <w:ind w:firstLine="0"/>
+        <w:jc w:val="both"/>
+      </w:pPr>
+      <w:r>
+        <w:t xml:space="preserve">1.1. Построить </w:t>
+      </w:r>
+      <w:r>
+        <w:t>функциональн</w:t>
+      </w:r>
+      <w:r>
+        <w:t>ую</w:t>
+      </w:r>
+      <w:r>
+        <w:t xml:space="preserve"> </w:t>
+      </w:r>
+      <w:r>
+        <w:t>и предварительную принципиальную без цоколевки схемы устройства дешифратора</w:t>
+      </w:r>
+      <w:r>
+        <w:t xml:space="preserve">. </w:t>
+      </w:r>
+    </w:p>
+    <w:p>
+      <w:pPr>
+        <w:pStyle w:val="1"/>
+        <w:shd w:val="clear" w:color="auto" w:fill="auto"/>
+        <w:spacing w:line="360" w:lineRule="auto"/>
+        <w:ind w:firstLine="0"/>
+        <w:jc w:val="both"/>
+      </w:pPr>
+      <w:r>
+        <w:t xml:space="preserve">1.2. Построить топологическую </w:t>
+      </w:r>
+      <w:r>
+        <w:t xml:space="preserve">и принципиальную </w:t>
+      </w:r>
+      <w:r>
+        <w:t>схем</w:t>
+      </w:r>
+      <w:r>
+        <w:t>ы</w:t>
+      </w:r>
+      <w:r>
+        <w:t xml:space="preserve"> </w:t>
+      </w:r>
+      <w:r>
+        <w:t xml:space="preserve">устройства  </w:t>
+      </w:r>
+      <w:r>
+        <w:t>дешифратора</w:t>
+      </w:r>
+      <w:r>
+        <w:t xml:space="preserve">. </w:t>
+      </w:r>
+    </w:p>
+    <w:p>
+      <w:pPr>
+        <w:pStyle w:val="1"/>
+        <w:shd w:val="clear" w:color="auto" w:fill="auto"/>
+        <w:spacing w:line="360" w:lineRule="auto"/>
+        <w:ind w:firstLine="0"/>
+        <w:jc w:val="both"/>
+      </w:pPr>
+    </w:p>
+    <w:p>
+      <w:pPr>
+        <w:pStyle w:val="1"/>
+        <w:shd w:val="clear" w:color="auto" w:fill="auto"/>
+        <w:spacing w:line="360" w:lineRule="auto"/>
+        <w:ind w:firstLine="0"/>
+        <w:jc w:val="both"/>
+      </w:pPr>
+      <w:r>
+        <w:t xml:space="preserve">Руководитель работы </w:t>
+      </w:r>
+      <w:r>
+        <w:t xml:space="preserve">                                                                </w:t>
+      </w:r>
+      <w:r>
+        <w:t>(Музыл</w:t>
+      </w:r>
+      <w:r>
+        <w:t>е</w:t>
+      </w:r>
+      <w:r>
+        <w:t>ва И. В.)</w:t>
+      </w:r>
+    </w:p>
+    <w:p>
+      <w:pPr>
+        <w:pStyle w:val="1"/>
+        <w:shd w:val="clear" w:color="auto" w:fill="auto"/>
+        <w:spacing w:line="360" w:lineRule="auto"/>
+        <w:ind w:firstLine="0"/>
+        <w:jc w:val="both"/>
+      </w:pPr>
+      <w:r>
+        <w:t xml:space="preserve">Студент </w:t>
+      </w:r>
+      <w:r>
+        <w:t xml:space="preserve">                                                                                       </w:t>
+      </w:r>
+      <w:r>
+        <w:t>(</w:t>
+      </w:r>
+      <w:r>
+        <w:t>Кондратьев С.Е</w:t>
+      </w:r>
+      <w:r>
+        <w:t>.</w:t>
+      </w:r>
+      <w:r>
+        <w:t>)</w:t>
+      </w:r>
+    </w:p>
+    <w:p>
+      <w:pPr>
+        <w:rPr>
+          <w:rFonts w:eastAsia="Times New Roman"/>
+        </w:rPr>
+      </w:pPr>
+      <w:r>
+        <w:br w:type="page"/>
       </w:r>
     </w:p>
     <w:p>
@@ -855,164 +1019,8 @@
         <w:jc w:val="both"/>
       </w:pPr>
       <w:r>
-        <w:t>Руководитель работы: Музыл</w:t>
-      </w:r>
-      <w:r>
-        <w:t>е</w:t>
-      </w:r>
-      <w:r>
-        <w:t>ва Инна Василь</w:t>
-      </w:r>
-      <w:r>
-        <w:t>евна</w:t>
-      </w:r>
-    </w:p>
-    <w:p>
-      <w:pPr>
-        <w:pStyle w:val="1"/>
-        <w:shd w:val="clear" w:color="auto" w:fill="auto"/>
-        <w:spacing w:line="360" w:lineRule="auto"/>
-        <w:ind w:firstLine="0"/>
-        <w:jc w:val="both"/>
-      </w:pPr>
-      <w:r>
-        <w:t xml:space="preserve">1. Для </w:t>
-      </w:r>
-      <w:r>
-        <w:t>устройства дешифратора на 2 входа</w:t>
-      </w:r>
-      <w:r>
-        <w:t xml:space="preserve">: </w:t>
-      </w:r>
-    </w:p>
-    <w:p>
-      <w:pPr>
-        <w:pStyle w:val="1"/>
-        <w:shd w:val="clear" w:color="auto" w:fill="auto"/>
-        <w:spacing w:line="360" w:lineRule="auto"/>
-        <w:ind w:firstLine="0"/>
-        <w:jc w:val="both"/>
-      </w:pPr>
-      <w:r>
-        <w:t xml:space="preserve">1.1. Построить </w:t>
-      </w:r>
-      <w:r>
-        <w:t>функциональн</w:t>
-      </w:r>
-      <w:r>
-        <w:t>ую</w:t>
-      </w:r>
-      <w:r>
-        <w:t xml:space="preserve"> </w:t>
-      </w:r>
-      <w:r>
-        <w:t>и предварительную принципиальную без цоколевки схемы устройства дешифратора</w:t>
-      </w:r>
-      <w:r>
-        <w:t xml:space="preserve">. </w:t>
-      </w:r>
-    </w:p>
-    <w:p>
-      <w:pPr>
-        <w:pStyle w:val="1"/>
-        <w:shd w:val="clear" w:color="auto" w:fill="auto"/>
-        <w:spacing w:line="360" w:lineRule="auto"/>
-        <w:ind w:firstLine="0"/>
-        <w:jc w:val="both"/>
-      </w:pPr>
-      <w:r>
-        <w:t xml:space="preserve">1.2. Построить топологическую </w:t>
-      </w:r>
-      <w:r>
-        <w:t xml:space="preserve">и принципиальную </w:t>
-      </w:r>
-      <w:r>
-        <w:t>схем</w:t>
-      </w:r>
-      <w:r>
-        <w:t>ы</w:t>
-      </w:r>
-      <w:r>
-        <w:t xml:space="preserve"> </w:t>
-      </w:r>
-      <w:r>
-        <w:t xml:space="preserve">устройства  </w:t>
-      </w:r>
-      <w:r>
-        <w:t>дешифратора</w:t>
-      </w:r>
-      <w:r>
-        <w:t xml:space="preserve">. </w:t>
-      </w:r>
-    </w:p>
-    <w:p>
-      <w:pPr>
-        <w:pStyle w:val="1"/>
-        <w:shd w:val="clear" w:color="auto" w:fill="auto"/>
-        <w:spacing w:line="360" w:lineRule="auto"/>
-        <w:ind w:firstLine="0"/>
-        <w:jc w:val="both"/>
-      </w:pPr>
-    </w:p>
-    <w:p>
-      <w:pPr>
-        <w:pStyle w:val="1"/>
-        <w:shd w:val="clear" w:color="auto" w:fill="auto"/>
-        <w:spacing w:line="360" w:lineRule="auto"/>
-        <w:ind w:firstLine="0"/>
-        <w:jc w:val="both"/>
-      </w:pPr>
-      <w:r>
-        <w:t xml:space="preserve">Руководитель работы </w:t>
-      </w:r>
-      <w:r>
-        <w:t xml:space="preserve">                                                                </w:t>
-      </w:r>
-      <w:r>
-        <w:t>(Музыл</w:t>
-      </w:r>
-      <w:r>
-        <w:t>е</w:t>
-      </w:r>
-      <w:r>
-        <w:t>ва И. В.)</w:t>
-      </w:r>
-    </w:p>
-    <w:p>
-      <w:pPr>
-        <w:pStyle w:val="1"/>
-        <w:shd w:val="clear" w:color="auto" w:fill="auto"/>
-        <w:spacing w:line="360" w:lineRule="auto"/>
-        <w:ind w:firstLine="0"/>
-        <w:jc w:val="both"/>
-      </w:pPr>
-      <w:r>
-        <w:t xml:space="preserve">Студент </w:t>
-      </w:r>
-      <w:r>
-        <w:t xml:space="preserve">                                                                                       </w:t>
-      </w:r>
-      <w:r>
-        <w:t>(</w:t>
-      </w:r>
-      <w:r>
-        <w:t>Кондратьев С.Е</w:t>
-      </w:r>
-      <w:r>
-        <w:t>.</w:t>
-      </w:r>
-      <w:r>
-        <w:t>)</w:t>
-      </w:r>
-    </w:p>
-    <w:p>
-      <w:pPr>
-        <w:rPr>
-          <w:rFonts w:eastAsia="Times New Roman"/>
-        </w:rPr>
-      </w:pPr>
-      <w:r>
-        <w:br w:type="page"/>
+        <w:lastRenderedPageBreak/>
+        <w:t xml:space="preserve">Аннотация </w:t>
       </w:r>
     </w:p>
     <w:p>
@@ -1023,9 +1031,148 @@
         <w:ind w:firstLine="709"/>
         <w:jc w:val="both"/>
       </w:pPr>
-      <w:r>
-        <w:lastRenderedPageBreak/>
-        <w:t xml:space="preserve">Аннотация </w:t>
+    </w:p>
+    <w:p>
+      <w:pPr>
+        <w:ind w:firstLine="709"/>
+      </w:pPr>
+      <w:r>
+        <w:t>C.</w:t>
+      </w:r>
+      <w:r>
+        <w:t>12</w:t>
+      </w:r>
+      <w:r>
+        <w:t>. Ил.</w:t>
+      </w:r>
+      <w:r>
+        <w:t>10</w:t>
+      </w:r>
+      <w:r>
+        <w:t xml:space="preserve">. Табл.1. </w:t>
+      </w:r>
+      <w:r>
+        <w:t xml:space="preserve">Литература </w:t>
+      </w:r>
+      <w:r>
+        <w:t>5</w:t>
+      </w:r>
+      <w:r>
+        <w:t xml:space="preserve"> назв</w:t>
+      </w:r>
+      <w:r>
+        <w:t xml:space="preserve">. </w:t>
+      </w:r>
+    </w:p>
+    <w:p>
+      <w:pPr>
+        <w:ind w:firstLine="709"/>
+      </w:pPr>
+      <w:r>
+        <w:t xml:space="preserve">Данная курсовая работа содержит расчётно-пояснительную записку. Расчётно-пояснительная записка включает в себя </w:t>
+      </w:r>
+      <w:r>
+        <w:t>12</w:t>
+      </w:r>
+      <w:r>
+        <w:t xml:space="preserve"> страниц печатного текста. Имеется </w:t>
+      </w:r>
+      <w:r>
+        <w:t>10</w:t>
+      </w:r>
+      <w:r>
+        <w:t xml:space="preserve"> иллюстраци</w:t>
+      </w:r>
+      <w:r>
+        <w:t>й</w:t>
+      </w:r>
+      <w:r>
+        <w:t xml:space="preserve">, показывающие схемы разных видов. Присутствует 1 таблица, являющаяся таблицей истинности для </w:t>
+      </w:r>
+      <w:r>
+        <w:t>двух</w:t>
+      </w:r>
+      <w:r>
+        <w:t>входовой схемы.</w:t>
+      </w:r>
+      <w:r>
+        <w:t xml:space="preserve"> </w:t>
+      </w:r>
+      <w:r>
+        <w:t xml:space="preserve">Использованная литература состоит из </w:t>
+      </w:r>
+      <w:r>
+        <w:t>5</w:t>
+      </w:r>
+      <w:r>
+        <w:t xml:space="preserve"> источников. </w:t>
+      </w:r>
+    </w:p>
+    <w:p>
+      <w:pPr>
+        <w:ind w:firstLine="709"/>
+      </w:pPr>
+      <w:r>
+        <w:t>В</w:t>
+      </w:r>
+      <w:r>
+        <w:t xml:space="preserve"> </w:t>
+      </w:r>
+      <w:r>
+        <w:t xml:space="preserve">курсовой работе </w:t>
+      </w:r>
+      <w:r>
+        <w:t>представлено</w:t>
+      </w:r>
+      <w:r>
+        <w:t xml:space="preserve"> ознаком</w:t>
+      </w:r>
+      <w:r>
+        <w:t>ление</w:t>
+      </w:r>
+      <w:r>
+        <w:t xml:space="preserve"> с интегральными схемами К155ЛН1, </w:t>
+      </w:r>
+      <w:r>
+        <w:rPr>
+          <w:lang w:val="en-US"/>
+        </w:rPr>
+        <w:t>KP</w:t>
+      </w:r>
+      <w:r>
+        <w:t>1533</w:t>
+      </w:r>
+      <w:r>
+        <w:t>ЛИ3</w:t>
+      </w:r>
+      <w:r>
+        <w:t xml:space="preserve">, </w:t>
+      </w:r>
+      <w:r>
+        <w:t xml:space="preserve">построение </w:t>
+      </w:r>
+      <w:r>
+        <w:t>на их основе схем</w:t>
+      </w:r>
+      <w:r>
+        <w:t>ы</w:t>
+      </w:r>
+      <w:r>
+        <w:t xml:space="preserve"> двухвходового дешифратора</w:t>
+      </w:r>
+      <w:r>
+        <w:t xml:space="preserve">. Отчёт по данной курсовой работе выполнен согласно требованиям. </w:t>
+      </w:r>
+    </w:p>
+    <w:p>
+      <w:pPr>
+        <w:ind w:firstLine="709"/>
+      </w:pPr>
+      <w:r>
+        <w:t>Данная курсовая работа позволяет приобрести студентам навыки моделирования и построения схем в средах MS Visio, SprintLayout 6.0.</w:t>
+      </w:r>
+      <w:r>
+        <w:br w:type="page"/>
       </w:r>
     </w:p>
     <w:p>
@@ -1036,148 +1183,9 @@
         <w:ind w:firstLine="709"/>
         <w:jc w:val="both"/>
       </w:pPr>
-    </w:p>
-    <w:p>
-      <w:pPr>
-        <w:ind w:firstLine="709"/>
-      </w:pPr>
-      <w:r>
-        <w:t>C.</w:t>
-      </w:r>
-      <w:r>
-        <w:t>12</w:t>
-      </w:r>
-      <w:r>
-        <w:t>. Ил.</w:t>
-      </w:r>
-      <w:r>
-        <w:t>10</w:t>
-      </w:r>
-      <w:r>
-        <w:t xml:space="preserve">. Табл.1. </w:t>
-      </w:r>
-      <w:r>
-        <w:t xml:space="preserve">Литература </w:t>
-      </w:r>
-      <w:r>
-        <w:t>5</w:t>
-      </w:r>
-      <w:r>
-        <w:t xml:space="preserve"> назв</w:t>
-      </w:r>
-      <w:r>
-        <w:t xml:space="preserve">. </w:t>
-      </w:r>
-    </w:p>
-    <w:p>
-      <w:pPr>
-        <w:ind w:firstLine="709"/>
-      </w:pPr>
-      <w:r>
-        <w:t xml:space="preserve">Данная курсовая работа содержит расчётно-пояснительную записку. Расчётно-пояснительная записка включает в себя </w:t>
-      </w:r>
-      <w:r>
-        <w:t>12</w:t>
-      </w:r>
-      <w:r>
-        <w:t xml:space="preserve"> страниц печатного текста. Имеется </w:t>
-      </w:r>
-      <w:r>
-        <w:t>10</w:t>
-      </w:r>
-      <w:r>
-        <w:t xml:space="preserve"> иллюстраци</w:t>
-      </w:r>
-      <w:r>
-        <w:t>й</w:t>
-      </w:r>
-      <w:r>
-        <w:t xml:space="preserve">, показывающие схемы разных видов. Присутствует 1 таблица, являющаяся таблицей истинности для </w:t>
-      </w:r>
-      <w:r>
-        <w:t>двух</w:t>
-      </w:r>
-      <w:r>
-        <w:t>входовой схемы.</w:t>
-      </w:r>
-      <w:r>
-        <w:t xml:space="preserve"> </w:t>
-      </w:r>
-      <w:r>
-        <w:t xml:space="preserve">Использованная литература состоит из </w:t>
-      </w:r>
-      <w:r>
-        <w:t>5</w:t>
-      </w:r>
-      <w:r>
-        <w:t xml:space="preserve"> источников. </w:t>
-      </w:r>
-    </w:p>
-    <w:p>
-      <w:pPr>
-        <w:ind w:firstLine="709"/>
-      </w:pPr>
-      <w:r>
-        <w:t>В</w:t>
-      </w:r>
-      <w:r>
-        <w:t xml:space="preserve"> </w:t>
-      </w:r>
-      <w:r>
-        <w:t xml:space="preserve">курсовой работе </w:t>
-      </w:r>
-      <w:r>
-        <w:t>представлено</w:t>
-      </w:r>
-      <w:r>
-        <w:t xml:space="preserve"> ознаком</w:t>
-      </w:r>
-      <w:r>
-        <w:t>ление</w:t>
-      </w:r>
-      <w:r>
-        <w:t xml:space="preserve"> с интегральными схемами К155ЛН1, </w:t>
-      </w:r>
-      <w:r>
-        <w:rPr>
-          <w:lang w:val="en-US"/>
-        </w:rPr>
-        <w:t>KP</w:t>
-      </w:r>
-      <w:r>
-        <w:t>1533</w:t>
-      </w:r>
-      <w:r>
-        <w:t>ЛИ3</w:t>
-      </w:r>
-      <w:r>
-        <w:t xml:space="preserve">, </w:t>
-      </w:r>
-      <w:r>
-        <w:t xml:space="preserve">построение </w:t>
-      </w:r>
-      <w:r>
-        <w:t>на их основе схем</w:t>
-      </w:r>
-      <w:r>
-        <w:t>ы</w:t>
-      </w:r>
-      <w:r>
-        <w:t xml:space="preserve"> двухвходового дешифратора</w:t>
-      </w:r>
-      <w:r>
-        <w:t xml:space="preserve">. Отчёт по данной курсовой работе выполнен согласно требованиям. </w:t>
-      </w:r>
-    </w:p>
-    <w:p>
-      <w:pPr>
-        <w:ind w:firstLine="709"/>
-      </w:pPr>
-      <w:r>
-        <w:t>Данная курсовая работа позволяет приобрести студентам навыки моделирования и построения схем в средах MS Visio, SprintLayout 6.0.</w:t>
-      </w:r>
-      <w:r>
-        <w:br w:type="page"/>
+      <w:r>
+        <w:lastRenderedPageBreak/>
+        <w:t xml:space="preserve">Оглавление </w:t>
       </w:r>
     </w:p>
     <w:p>
@@ -1188,28 +1196,10 @@
         <w:ind w:firstLine="709"/>
         <w:jc w:val="both"/>
       </w:pPr>
-      <w:r>
-        <w:lastRenderedPageBreak/>
-        <w:t xml:space="preserve">Оглавление </w:t>
-      </w:r>
-    </w:p>
-    <w:p>
-      <w:pPr>
-        <w:pStyle w:val="1"/>
-        <w:shd w:val="clear" w:color="auto" w:fill="auto"/>
-        <w:spacing w:line="360" w:lineRule="auto"/>
-        <w:ind w:firstLine="709"/>
-        <w:jc w:val="both"/>
-      </w:pPr>
     </w:p>
     <w:p>
       <w:pPr>
         <w:pStyle w:val="10"/>
-        <w:tabs>
-          <w:tab w:val="right" w:leader="dot" w:pos="9344"/>
-        </w:tabs>
-        <w:spacing w:after="0"/>
-        <w:ind w:firstLine="709"/>
         <w:rPr>
           <w:rFonts w:asciiTheme="minorHAnsi" w:eastAsiaTheme="minorEastAsia" w:hAnsiTheme="minorHAnsi" w:cstheme="minorBidi"/>
           <w:noProof/>
@@ -1227,7 +1217,7 @@
       <w:r>
         <w:fldChar w:fldCharType="separate"/>
       </w:r>
-      <w:hyperlink w:anchor="_Toc88769541" w:history="1">
+      <w:hyperlink w:anchor="_Toc89197033" w:history="1">
         <w:r>
           <w:rPr>
             <w:rStyle w:val="af4"/>
@@ -1254,7 +1244,7 @@
             <w:noProof/>
             <w:webHidden/>
           </w:rPr>
-          <w:instrText xml:space="preserve"> PAGEREF _Toc88769541 \h </w:instrText>
+          <w:instrText xml:space="preserve"> PAGEREF _Toc89197033 \h </w:instrText>
         </w:r>
         <w:r>
           <w:rPr>
@@ -1288,11 +1278,6 @@
     <w:p>
       <w:pPr>
         <w:pStyle w:val="10"/>
-        <w:tabs>
-          <w:tab w:val="right" w:leader="dot" w:pos="9344"/>
-        </w:tabs>
-        <w:spacing w:after="0"/>
-        <w:ind w:firstLine="709"/>
         <w:rPr>
           <w:rFonts w:asciiTheme="minorHAnsi" w:eastAsiaTheme="minorEastAsia" w:hAnsiTheme="minorHAnsi" w:cstheme="minorBidi"/>
           <w:noProof/>
@@ -1301,7 +1286,7 @@
           <w:lang w:eastAsia="ru-RU"/>
         </w:rPr>
       </w:pPr>
-      <w:hyperlink w:anchor="_Toc88769542" w:history="1">
+      <w:hyperlink w:anchor="_Toc89197034" w:history="1">
         <w:r>
           <w:rPr>
             <w:rStyle w:val="af4"/>
@@ -1328,7 +1313,7 @@
             <w:noProof/>
             <w:webHidden/>
           </w:rPr>
-          <w:instrText xml:space="preserve"> PAGEREF _Toc88769542 \h </w:instrText>
+          <w:instrText xml:space="preserve"> PAGEREF _Toc89197034 \h </w:instrText>
         </w:r>
         <w:r>
           <w:rPr>
@@ -1362,11 +1347,6 @@
     <w:p>
       <w:pPr>
         <w:pStyle w:val="10"/>
-        <w:tabs>
-          <w:tab w:val="right" w:leader="dot" w:pos="9344"/>
-        </w:tabs>
-        <w:spacing w:after="0"/>
-        <w:ind w:firstLine="709"/>
         <w:rPr>
           <w:rFonts w:asciiTheme="minorHAnsi" w:eastAsiaTheme="minorEastAsia" w:hAnsiTheme="minorHAnsi" w:cstheme="minorBidi"/>
           <w:noProof/>
@@ -1375,7 +1355,7 @@
           <w:lang w:eastAsia="ru-RU"/>
         </w:rPr>
       </w:pPr>
-      <w:hyperlink w:anchor="_Toc88769543" w:history="1">
+      <w:hyperlink w:anchor="_Toc89197035" w:history="1">
         <w:r>
           <w:rPr>
             <w:rStyle w:val="af4"/>
@@ -1402,7 +1382,7 @@
             <w:noProof/>
             <w:webHidden/>
           </w:rPr>
-          <w:instrText xml:space="preserve"> PAGEREF _Toc88769543 \h </w:instrText>
+          <w:instrText xml:space="preserve"> PAGEREF _Toc89197035 \h </w:instrText>
         </w:r>
         <w:r>
           <w:rPr>
@@ -1436,11 +1416,6 @@
     <w:p>
       <w:pPr>
         <w:pStyle w:val="10"/>
-        <w:tabs>
-          <w:tab w:val="right" w:leader="dot" w:pos="9344"/>
-        </w:tabs>
-        <w:spacing w:after="0"/>
-        <w:ind w:firstLine="709"/>
         <w:rPr>
           <w:rFonts w:asciiTheme="minorHAnsi" w:eastAsiaTheme="minorEastAsia" w:hAnsiTheme="minorHAnsi" w:cstheme="minorBidi"/>
           <w:noProof/>
@@ -1449,7 +1424,7 @@
           <w:lang w:eastAsia="ru-RU"/>
         </w:rPr>
       </w:pPr>
-      <w:hyperlink w:anchor="_Toc88769544" w:history="1">
+      <w:hyperlink w:anchor="_Toc89197036" w:history="1">
         <w:r>
           <w:rPr>
             <w:rStyle w:val="af4"/>
@@ -1476,7 +1451,7 @@
             <w:noProof/>
             <w:webHidden/>
           </w:rPr>
-          <w:instrText xml:space="preserve"> PAGEREF _Toc88769544 \h </w:instrText>
+          <w:instrText xml:space="preserve"> PAGEREF _Toc89197036 \h </w:instrText>
         </w:r>
         <w:r>
           <w:rPr>
@@ -1517,6 +1492,8 @@
       <w:r>
         <w:fldChar w:fldCharType="end"/>
       </w:r>
+      <w:bookmarkStart w:id="0" w:name="_GoBack"/>
+      <w:bookmarkEnd w:id="0"/>
       <w:r>
         <w:br w:type="page"/>
       </w:r>
@@ -1530,7 +1507,7 @@
         <w:jc w:val="both"/>
         <w:outlineLvl w:val="0"/>
       </w:pPr>
-      <w:bookmarkStart w:id="1" w:name="_Toc88769541"/>
+      <w:bookmarkStart w:id="1" w:name="_Toc89197033"/>
       <w:r>
         <w:lastRenderedPageBreak/>
         <w:t xml:space="preserve">1 </w:t>
@@ -1558,7 +1535,7 @@
         <w:jc w:val="both"/>
         <w:outlineLvl w:val="0"/>
       </w:pPr>
-      <w:bookmarkStart w:id="2" w:name="_Toc88769542"/>
+      <w:bookmarkStart w:id="2" w:name="_Toc89197034"/>
       <w:r>
         <w:t xml:space="preserve">1.1 </w:t>
       </w:r>
@@ -2870,7 +2847,7 @@
                 <v:shape id="_x0000_i1025" type="#_x0000_t75" style="width:60.75pt;height:21.75pt" o:ole="">
                   <v:imagedata r:id="rId8" o:title=""/>
                 </v:shape>
-                <o:OLEObject Type="Embed" ProgID="Equation.3" ShapeID="_x0000_i1025" DrawAspect="Content" ObjectID="_1699729037" r:id="rId9"/>
+                <o:OLEObject Type="Embed" ProgID="Equation.3" ShapeID="_x0000_i1025" DrawAspect="Content" ObjectID="_1699809801" r:id="rId9"/>
               </w:object>
             </w:r>
             <w:r>
@@ -2884,7 +2861,7 @@
                 <v:shape id="_x0000_i1026" type="#_x0000_t75" style="width:57.75pt;height:21.75pt" o:ole="">
                   <v:imagedata r:id="rId10" o:title=""/>
                 </v:shape>
-                <o:OLEObject Type="Embed" ProgID="Equation.3" ShapeID="_x0000_i1026" DrawAspect="Content" ObjectID="_1699729038" r:id="rId11"/>
+                <o:OLEObject Type="Embed" ProgID="Equation.3" ShapeID="_x0000_i1026" DrawAspect="Content" ObjectID="_1699809802" r:id="rId11"/>
               </w:object>
             </w:r>
             <w:r>
@@ -2898,7 +2875,7 @@
                 <v:shape id="_x0000_i1027" type="#_x0000_t75" style="width:60pt;height:21.75pt" o:ole="">
                   <v:imagedata r:id="rId12" o:title=""/>
                 </v:shape>
-                <o:OLEObject Type="Embed" ProgID="Equation.3" ShapeID="_x0000_i1027" DrawAspect="Content" ObjectID="_1699729039" r:id="rId13"/>
+                <o:OLEObject Type="Embed" ProgID="Equation.3" ShapeID="_x0000_i1027" DrawAspect="Content" ObjectID="_1699809803" r:id="rId13"/>
               </w:object>
             </w:r>
             <w:r>
@@ -2912,7 +2889,7 @@
                 <v:shape id="_x0000_i1028" type="#_x0000_t75" style="width:57pt;height:18.75pt" o:ole="">
                   <v:imagedata r:id="rId14" o:title=""/>
                 </v:shape>
-                <o:OLEObject Type="Embed" ProgID="Equation.3" ShapeID="_x0000_i1028" DrawAspect="Content" ObjectID="_1699729040" r:id="rId15"/>
+                <o:OLEObject Type="Embed" ProgID="Equation.3" ShapeID="_x0000_i1028" DrawAspect="Content" ObjectID="_1699809804" r:id="rId15"/>
               </w:object>
             </w:r>
           </w:p>
@@ -3084,7 +3061,7 @@
           <v:shape id="_x0000_i1029" type="#_x0000_t75" style="width:264.75pt;height:264.75pt" o:ole="">
             <v:imagedata r:id="rId16" o:title=""/>
           </v:shape>
-          <o:OLEObject Type="Embed" ProgID="Visio.Drawing.15" ShapeID="_x0000_i1029" DrawAspect="Content" ObjectID="_1699729041" r:id="rId17"/>
+          <o:OLEObject Type="Embed" ProgID="Visio.Drawing.15" ShapeID="_x0000_i1029" DrawAspect="Content" ObjectID="_1699809805" r:id="rId17"/>
         </w:object>
       </w:r>
     </w:p>
@@ -3114,10 +3091,10 @@
       </w:pPr>
       <w:r>
         <w:object w:dxaOrig="4365" w:dyaOrig="5101" w14:anchorId="1A3CF3C7">
-          <v:shape id="_x0000_i1040" type="#_x0000_t75" style="width:218.25pt;height:215.25pt" o:ole="">
+          <v:shape id="_x0000_i1030" type="#_x0000_t75" style="width:218.25pt;height:215.25pt" o:ole="">
             <v:imagedata r:id="rId18" o:title="" croptop="2030f" cropbottom="8147f"/>
           </v:shape>
-          <o:OLEObject Type="Embed" ProgID="Visio.Drawing.15" ShapeID="_x0000_i1040" DrawAspect="Content" ObjectID="_1699729042" r:id="rId19"/>
+          <o:OLEObject Type="Embed" ProgID="Visio.Drawing.15" ShapeID="_x0000_i1030" DrawAspect="Content" ObjectID="_1699809806" r:id="rId19"/>
         </w:object>
       </w:r>
     </w:p>
@@ -3226,7 +3203,7 @@
           <v:shape id="_x0000_i1031" type="#_x0000_t75" style="width:459.75pt;height:358.5pt" o:ole="">
             <v:imagedata r:id="rId20" o:title="" cropleft="4889f"/>
           </v:shape>
-          <o:OLEObject Type="Embed" ProgID="Visio.Drawing.15" ShapeID="_x0000_i1031" DrawAspect="Content" ObjectID="_1699729043" r:id="rId21"/>
+          <o:OLEObject Type="Embed" ProgID="Visio.Drawing.15" ShapeID="_x0000_i1031" DrawAspect="Content" ObjectID="_1699809807" r:id="rId21"/>
         </w:object>
       </w:r>
     </w:p>
@@ -3275,7 +3252,7 @@
         <w:jc w:val="both"/>
         <w:outlineLvl w:val="0"/>
       </w:pPr>
-      <w:bookmarkStart w:id="3" w:name="_Toc88769543"/>
+      <w:bookmarkStart w:id="3" w:name="_Toc89197035"/>
       <w:r>
         <w:t xml:space="preserve">1.2 </w:t>
       </w:r>
@@ -3681,7 +3658,7 @@
           <v:shape id="_x0000_i1032" type="#_x0000_t75" style="width:458.25pt;height:358.5pt" o:ole="">
             <v:imagedata r:id="rId24" o:title="" cropleft="5126f"/>
           </v:shape>
-          <o:OLEObject Type="Embed" ProgID="Visio.Drawing.15" ShapeID="_x0000_i1032" DrawAspect="Content" ObjectID="_1699729044" r:id="rId25"/>
+          <o:OLEObject Type="Embed" ProgID="Visio.Drawing.15" ShapeID="_x0000_i1032" DrawAspect="Content" ObjectID="_1699809808" r:id="rId25"/>
         </w:object>
       </w:r>
     </w:p>
@@ -4335,7 +4312,7 @@
         <w:jc w:val="both"/>
         <w:outlineLvl w:val="0"/>
       </w:pPr>
-      <w:bookmarkStart w:id="4" w:name="_Toc88769544"/>
+      <w:bookmarkStart w:id="4" w:name="_Toc89197036"/>
       <w:r>
         <w:lastRenderedPageBreak/>
         <w:t>Список источников</w:t>
@@ -5088,7 +5065,7 @@
     <w:lsdException w:name="Table Web 2" w:semiHidden="1" w:unhideWhenUsed="1"/>
     <w:lsdException w:name="Table Web 3" w:semiHidden="1" w:unhideWhenUsed="1"/>
     <w:lsdException w:name="Balloon Text" w:semiHidden="1" w:unhideWhenUsed="1"/>
-    <w:lsdException w:name="Table Grid" w:semiHidden="1" w:uiPriority="39" w:unhideWhenUsed="1"/>
+    <w:lsdException w:name="Table Grid" w:uiPriority="39"/>
     <w:lsdException w:name="Table Theme" w:semiHidden="1" w:unhideWhenUsed="1"/>
     <w:lsdException w:name="Placeholder Text" w:semiHidden="1"/>
     <w:lsdException w:name="No Spacing" w:uiPriority="1" w:qFormat="1"/>
@@ -5627,9 +5604,12 @@
     <w:autoRedefine/>
     <w:uiPriority w:val="39"/>
     <w:unhideWhenUsed/>
-    <w:rsid w:val="00975540"/>
+    <w:rsid w:val="008E5E71"/>
     <w:pPr>
-      <w:spacing w:after="100"/>
+      <w:tabs>
+        <w:tab w:val="right" w:leader="dot" w:pos="9344"/>
+      </w:tabs>
+      <w:ind w:firstLine="709"/>
     </w:pPr>
   </w:style>
   <w:style w:type="character" w:customStyle="1" w:styleId="11">
@@ -5925,7 +5905,7 @@
 </file>
 
 <file path=customXml/itemProps1.xml><?xml version="1.0" encoding="utf-8"?>
-<ds:datastoreItem xmlns:ds="http://schemas.openxmlformats.org/officeDocument/2006/customXml" ds:itemID="{3562FA66-B4F8-4E2B-A06D-3D111A832CF1}">
+<ds:datastoreItem xmlns:ds="http://schemas.openxmlformats.org/officeDocument/2006/customXml" ds:itemID="{29307819-0029-4D90-A5F5-B61823DDFA5C}">
   <ds:schemaRefs>
     <ds:schemaRef ds:uri="http://schemas.openxmlformats.org/officeDocument/2006/bibliography"/>
   </ds:schemaRefs>

</xml_diff>